<commit_message>
Titulos y Subtitulos de la primera entrega
</commit_message>
<xml_diff>
--- a/TFG_MiguelPereyra.docx
+++ b/TFG_MiguelPereyra.docx
@@ -4,35 +4,362 @@
   <w:body>
     <w:p>
       <w:pPr>
-        <w:rPr>
-          <w:rFonts w:ascii="Times New Roman" w:hAnsi="Times New Roman" w:cs="Times New Roman"/>
-          <w:sz w:val="24"/>
-          <w:szCs w:val="24"/>
-        </w:rPr>
-      </w:pPr>
-      <w:r>
-        <w:rPr>
-          <w:rFonts w:ascii="Times New Roman" w:hAnsi="Times New Roman" w:cs="Times New Roman"/>
-          <w:sz w:val="24"/>
-          <w:szCs w:val="24"/>
-        </w:rPr>
-        <w:t>##Titulo</w:t>
-      </w:r>
-    </w:p>
-    <w:p>
-      <w:pPr>
-        <w:rPr>
-          <w:rFonts w:ascii="Times New Roman" w:hAnsi="Times New Roman" w:cs="Times New Roman"/>
-          <w:sz w:val="24"/>
-          <w:szCs w:val="24"/>
-        </w:rPr>
+        <w:pStyle w:val="Title"/>
+        <w:spacing w:line="360" w:lineRule="auto"/>
+      </w:pPr>
+      <w:r>
+        <w:t>Tí</w:t>
+      </w:r>
+      <w:r>
+        <w:t>tulo</w:t>
+      </w:r>
+    </w:p>
+    <w:p>
+      <w:r>
+        <w:tab/>
+        <w:t>Acá pone el título del proyecto</w:t>
+      </w:r>
+    </w:p>
+    <w:p>
+      <w:pPr>
+        <w:pStyle w:val="Title"/>
+        <w:spacing w:line="360" w:lineRule="auto"/>
+      </w:pPr>
+      <w:r>
+        <w:t>Introducción</w:t>
+      </w:r>
+    </w:p>
+    <w:p>
+      <w:pPr>
+        <w:ind w:firstLine="708"/>
+        <w:jc w:val="both"/>
+        <w:rPr>
+          <w:rFonts w:cs="Times New Roman"/>
+          <w:szCs w:val="24"/>
+        </w:rPr>
+      </w:pPr>
+      <w:r>
+        <w:t>P</w:t>
+      </w:r>
+      <w:r>
+        <w:t>árrafo que induzca al lector en el tema y problemática abordar</w:t>
+      </w:r>
+      <w:r>
+        <w:rPr>
+          <w:rFonts w:cs="Times New Roman"/>
+          <w:szCs w:val="24"/>
+        </w:rPr>
+        <w:t>;</w:t>
+      </w:r>
+    </w:p>
+    <w:p>
+      <w:pPr>
+        <w:pStyle w:val="Subtitle"/>
+      </w:pPr>
+      <w:r>
+        <w:t xml:space="preserve">Antecedentes </w:t>
+      </w:r>
+    </w:p>
+    <w:p>
+      <w:pPr>
+        <w:ind w:left="720"/>
+        <w:jc w:val="both"/>
+        <w:rPr>
+          <w:rFonts w:cs="Times New Roman"/>
+          <w:szCs w:val="24"/>
+        </w:rPr>
+      </w:pPr>
+      <w:r>
+        <w:rPr>
+          <w:rFonts w:cs="Times New Roman"/>
+          <w:szCs w:val="24"/>
+        </w:rPr>
+        <w:t>C</w:t>
+      </w:r>
+      <w:r>
+        <w:rPr>
+          <w:rFonts w:cs="Times New Roman"/>
+          <w:szCs w:val="24"/>
+        </w:rPr>
+        <w:t>ómo ha evoluciona</w:t>
+      </w:r>
+      <w:r>
+        <w:rPr>
+          <w:rFonts w:cs="Times New Roman"/>
+          <w:szCs w:val="24"/>
+        </w:rPr>
+        <w:t xml:space="preserve">do en el tiempo la problemática </w:t>
+      </w:r>
+      <w:r>
+        <w:rPr>
+          <w:rFonts w:cs="Times New Roman"/>
+          <w:szCs w:val="24"/>
+        </w:rPr>
+        <w:t>a abordar</w:t>
+      </w:r>
+    </w:p>
+    <w:p>
+      <w:pPr>
+        <w:pStyle w:val="Subtitle"/>
+      </w:pPr>
+      <w:r>
+        <w:t xml:space="preserve">Descripción </w:t>
+      </w:r>
+      <w:r>
+        <w:t>D</w:t>
+      </w:r>
+      <w:r>
+        <w:t xml:space="preserve">el </w:t>
+      </w:r>
+      <w:r>
+        <w:t>Á</w:t>
+      </w:r>
+      <w:r>
+        <w:t xml:space="preserve">rea </w:t>
+      </w:r>
+      <w:r>
+        <w:t>P</w:t>
+      </w:r>
+      <w:r>
+        <w:t>roblemática</w:t>
+      </w:r>
+      <w:r>
+        <w:t xml:space="preserve"> </w:t>
+      </w:r>
+    </w:p>
+    <w:p>
+      <w:pPr>
+        <w:ind w:firstLine="720"/>
+        <w:jc w:val="both"/>
+        <w:rPr>
+          <w:rFonts w:cs="Times New Roman"/>
+          <w:szCs w:val="24"/>
+        </w:rPr>
+      </w:pPr>
+      <w:r>
+        <w:rPr>
+          <w:rFonts w:cs="Times New Roman"/>
+          <w:szCs w:val="24"/>
+        </w:rPr>
+        <w:t>I</w:t>
+      </w:r>
+      <w:r>
+        <w:rPr>
+          <w:rFonts w:cs="Times New Roman"/>
+          <w:szCs w:val="24"/>
+        </w:rPr>
+        <w:t>ncluir en términos generales el área o las áreas o situación</w:t>
+      </w:r>
+      <w:r>
+        <w:rPr>
+          <w:rFonts w:cs="Times New Roman"/>
+          <w:szCs w:val="24"/>
+        </w:rPr>
+        <w:t xml:space="preserve"> </w:t>
+      </w:r>
+      <w:r>
+        <w:rPr>
+          <w:rFonts w:cs="Times New Roman"/>
+          <w:szCs w:val="24"/>
+        </w:rPr>
+        <w:t>problemática</w:t>
+      </w:r>
+      <w:r>
+        <w:rPr>
+          <w:rFonts w:cs="Times New Roman"/>
+          <w:szCs w:val="24"/>
+        </w:rPr>
+        <w:t>.</w:t>
+      </w:r>
+    </w:p>
+    <w:p>
+      <w:pPr>
+        <w:pStyle w:val="Title"/>
+        <w:spacing w:line="360" w:lineRule="auto"/>
+      </w:pPr>
+      <w:r>
+        <w:t>Justificación</w:t>
+      </w:r>
+    </w:p>
+    <w:p>
+      <w:r>
+        <w:tab/>
+      </w:r>
+    </w:p>
+    <w:p>
+      <w:pPr>
+        <w:pStyle w:val="Title"/>
+        <w:spacing w:line="360" w:lineRule="auto"/>
+      </w:pPr>
+      <w:r>
+        <w:t xml:space="preserve">Objetivo </w:t>
+      </w:r>
+      <w:r>
+        <w:t>G</w:t>
+      </w:r>
+      <w:r>
+        <w:t xml:space="preserve">eneral </w:t>
+      </w:r>
+      <w:r>
+        <w:t>D</w:t>
+      </w:r>
+      <w:r>
+        <w:t xml:space="preserve">el </w:t>
+      </w:r>
+      <w:r>
+        <w:t>Proyecto</w:t>
+      </w:r>
+    </w:p>
+    <w:p/>
+    <w:p>
+      <w:pPr>
+        <w:pStyle w:val="Title"/>
+        <w:spacing w:line="360" w:lineRule="auto"/>
+      </w:pPr>
+      <w:r>
+        <w:t xml:space="preserve">Objetivos </w:t>
+      </w:r>
+      <w:r>
+        <w:t>E</w:t>
+      </w:r>
+      <w:r>
+        <w:t xml:space="preserve">specíficos </w:t>
+      </w:r>
+      <w:r>
+        <w:t>D</w:t>
+      </w:r>
+      <w:r>
+        <w:t xml:space="preserve">el </w:t>
+      </w:r>
+      <w:r>
+        <w:t>P</w:t>
+      </w:r>
+      <w:r>
+        <w:t>royecto</w:t>
+      </w:r>
+    </w:p>
+    <w:p/>
+    <w:p>
+      <w:pPr>
+        <w:pStyle w:val="Title"/>
+        <w:spacing w:line="360" w:lineRule="auto"/>
+      </w:pPr>
+      <w:r>
+        <w:t xml:space="preserve">Marco </w:t>
+      </w:r>
+      <w:r>
+        <w:t>T</w:t>
+      </w:r>
+      <w:r>
+        <w:t>e</w:t>
+      </w:r>
+      <w:r>
+        <w:t>ó</w:t>
+      </w:r>
+      <w:r>
+        <w:t xml:space="preserve">rico </w:t>
+      </w:r>
+      <w:r>
+        <w:t>R</w:t>
+      </w:r>
+      <w:r>
+        <w:t>eferencial</w:t>
+      </w:r>
+    </w:p>
+    <w:p>
+      <w:pPr>
+        <w:pStyle w:val="Subtitle"/>
+      </w:pPr>
+      <w:r>
+        <w:t>Dominio del Problema</w:t>
+      </w:r>
+    </w:p>
+    <w:p>
+      <w:pPr>
+        <w:pStyle w:val="Subtitle"/>
+      </w:pPr>
+      <w:proofErr w:type="spellStart"/>
+      <w:r>
+        <w:t>TIC</w:t>
+      </w:r>
+      <w:r>
+        <w:t>s</w:t>
+      </w:r>
+      <w:proofErr w:type="spellEnd"/>
+    </w:p>
+    <w:p>
+      <w:pPr>
+        <w:pStyle w:val="Subtitle"/>
       </w:pPr>
       <w:bookmarkStart w:id="0" w:name="_GoBack"/>
       <w:bookmarkEnd w:id="0"/>
-    </w:p>
+      <w:r>
+        <w:t>Competencia</w:t>
+      </w:r>
+    </w:p>
+    <w:p>
+      <w:pPr>
+        <w:pStyle w:val="Title"/>
+        <w:spacing w:line="360" w:lineRule="auto"/>
+      </w:pPr>
+      <w:r>
+        <w:t>Diseño Metodológico</w:t>
+      </w:r>
+    </w:p>
+    <w:p>
+      <w:pPr>
+        <w:pStyle w:val="Title"/>
+        <w:spacing w:line="360" w:lineRule="auto"/>
+      </w:pPr>
+      <w:r>
+        <w:t>Relevamiento</w:t>
+      </w:r>
+    </w:p>
+    <w:p>
+      <w:pPr>
+        <w:pStyle w:val="Subtitle"/>
+      </w:pPr>
+      <w:r>
+        <w:t>Relevamiento Estructural</w:t>
+      </w:r>
+    </w:p>
+    <w:p>
+      <w:pPr>
+        <w:pStyle w:val="Subtitle"/>
+      </w:pPr>
+      <w:r>
+        <w:t>Relevamiento Funcional</w:t>
+      </w:r>
+    </w:p>
+    <w:p>
+      <w:pPr>
+        <w:pStyle w:val="Subtitle"/>
+      </w:pPr>
+      <w:r>
+        <w:t>Relevamiento de Documentación</w:t>
+      </w:r>
+    </w:p>
+    <w:p>
+      <w:pPr>
+        <w:pStyle w:val="Title"/>
+      </w:pPr>
+      <w:r>
+        <w:t xml:space="preserve">Proceso </w:t>
+      </w:r>
+      <w:r>
+        <w:t>d</w:t>
+      </w:r>
+      <w:r>
+        <w:t>e Negocio</w:t>
+      </w:r>
+      <w:r>
+        <w:t>s</w:t>
+      </w:r>
+    </w:p>
+    <w:p/>
     <w:sectPr>
       <w:pgSz w:w="11906" w:h="16838"/>
-      <w:pgMar w:top="1417" w:right="1701" w:bottom="1417" w:left="1701" w:header="708" w:footer="708" w:gutter="0"/>
+      <w:pgMar w:top="1701" w:right="1701" w:bottom="1701" w:left="1701" w:header="709" w:footer="709" w:gutter="0"/>
       <w:cols w:space="708"/>
       <w:docGrid w:linePitch="360"/>
     </w:sectPr>
@@ -53,14 +380,15 @@
     </w:rPrDefault>
     <w:pPrDefault>
       <w:pPr>
-        <w:spacing w:after="160" w:line="259" w:lineRule="auto"/>
+        <w:spacing w:line="360" w:lineRule="auto"/>
+        <w:jc w:val="center"/>
       </w:pPr>
     </w:pPrDefault>
   </w:docDefaults>
   <w:latentStyles w:defLockedState="0" w:defUIPriority="99" w:defSemiHidden="0" w:defUnhideWhenUsed="0" w:defQFormat="0" w:count="371">
     <w:lsdException w:name="Normal" w:uiPriority="0" w:qFormat="1"/>
-    <w:lsdException w:name="heading 1" w:uiPriority="9" w:qFormat="1"/>
-    <w:lsdException w:name="heading 2" w:semiHidden="1" w:uiPriority="9" w:unhideWhenUsed="1" w:qFormat="1"/>
+    <w:lsdException w:name="heading 1" w:uiPriority="9"/>
+    <w:lsdException w:name="heading 2" w:semiHidden="1" w:uiPriority="9" w:unhideWhenUsed="1"/>
     <w:lsdException w:name="heading 3" w:semiHidden="1" w:uiPriority="9" w:unhideWhenUsed="1" w:qFormat="1"/>
     <w:lsdException w:name="heading 4" w:semiHidden="1" w:uiPriority="9" w:unhideWhenUsed="1" w:qFormat="1"/>
     <w:lsdException w:name="heading 5" w:semiHidden="1" w:uiPriority="9" w:unhideWhenUsed="1" w:qFormat="1"/>
@@ -215,7 +543,7 @@
     <w:lsdException w:name="Table Grid" w:uiPriority="39"/>
     <w:lsdException w:name="Table Theme" w:semiHidden="1" w:unhideWhenUsed="1"/>
     <w:lsdException w:name="Placeholder Text" w:semiHidden="1"/>
-    <w:lsdException w:name="No Spacing" w:uiPriority="1" w:qFormat="1"/>
+    <w:lsdException w:name="No Spacing" w:uiPriority="1"/>
     <w:lsdException w:name="Light Shading" w:uiPriority="60"/>
     <w:lsdException w:name="Light List" w:uiPriority="61"/>
     <w:lsdException w:name="Light Grid" w:uiPriority="62"/>
@@ -433,11 +761,18 @@
   <w:style w:type="paragraph" w:default="1" w:styleId="Normal">
     <w:name w:val="Normal"/>
     <w:qFormat/>
+    <w:rsid w:val="00EF1062"/>
+    <w:pPr>
+      <w:jc w:val="left"/>
+    </w:pPr>
+    <w:rPr>
+      <w:rFonts w:ascii="Times New Roman" w:hAnsi="Times New Roman"/>
+      <w:sz w:val="24"/>
+    </w:rPr>
   </w:style>
   <w:style w:type="character" w:default="1" w:styleId="DefaultParagraphFont">
     <w:name w:val="Default Paragraph Font"/>
     <w:uiPriority w:val="1"/>
-    <w:semiHidden/>
     <w:unhideWhenUsed/>
   </w:style>
   <w:style w:type="table" w:default="1" w:styleId="TableNormal">
@@ -460,6 +795,77 @@
     <w:uiPriority w:val="99"/>
     <w:semiHidden/>
     <w:unhideWhenUsed/>
+  </w:style>
+  <w:style w:type="paragraph" w:styleId="Title">
+    <w:name w:val="Title"/>
+    <w:basedOn w:val="Normal"/>
+    <w:next w:val="Normal"/>
+    <w:link w:val="TitleChar"/>
+    <w:uiPriority w:val="10"/>
+    <w:qFormat/>
+    <w:rsid w:val="00484DC9"/>
+    <w:pPr>
+      <w:spacing w:line="240" w:lineRule="auto"/>
+      <w:contextualSpacing/>
+      <w:jc w:val="center"/>
+    </w:pPr>
+    <w:rPr>
+      <w:rFonts w:eastAsiaTheme="majorEastAsia" w:cstheme="majorBidi"/>
+      <w:b/>
+      <w:spacing w:val="-10"/>
+      <w:kern w:val="28"/>
+      <w:sz w:val="28"/>
+      <w:szCs w:val="56"/>
+    </w:rPr>
+  </w:style>
+  <w:style w:type="character" w:customStyle="1" w:styleId="TitleChar">
+    <w:name w:val="Title Char"/>
+    <w:basedOn w:val="DefaultParagraphFont"/>
+    <w:link w:val="Title"/>
+    <w:uiPriority w:val="10"/>
+    <w:rsid w:val="00484DC9"/>
+    <w:rPr>
+      <w:rFonts w:ascii="Times New Roman" w:eastAsiaTheme="majorEastAsia" w:hAnsi="Times New Roman" w:cstheme="majorBidi"/>
+      <w:b/>
+      <w:spacing w:val="-10"/>
+      <w:kern w:val="28"/>
+      <w:sz w:val="28"/>
+      <w:szCs w:val="56"/>
+    </w:rPr>
+  </w:style>
+  <w:style w:type="paragraph" w:styleId="Subtitle">
+    <w:name w:val="Subtitle"/>
+    <w:basedOn w:val="Normal"/>
+    <w:next w:val="Normal"/>
+    <w:link w:val="SubtitleChar"/>
+    <w:autoRedefine/>
+    <w:uiPriority w:val="11"/>
+    <w:qFormat/>
+    <w:rsid w:val="00EF1062"/>
+    <w:pPr>
+      <w:numPr>
+        <w:ilvl w:val="1"/>
+      </w:numPr>
+      <w:jc w:val="both"/>
+    </w:pPr>
+    <w:rPr>
+      <w:rFonts w:eastAsiaTheme="minorEastAsia"/>
+      <w:i/>
+      <w:spacing w:val="15"/>
+    </w:rPr>
+  </w:style>
+  <w:style w:type="character" w:customStyle="1" w:styleId="SubtitleChar">
+    <w:name w:val="Subtitle Char"/>
+    <w:basedOn w:val="DefaultParagraphFont"/>
+    <w:link w:val="Subtitle"/>
+    <w:uiPriority w:val="11"/>
+    <w:rsid w:val="00EF1062"/>
+    <w:rPr>
+      <w:rFonts w:ascii="Times New Roman" w:eastAsiaTheme="minorEastAsia" w:hAnsi="Times New Roman"/>
+      <w:i/>
+      <w:spacing w:val="15"/>
+      <w:sz w:val="24"/>
+    </w:rPr>
   </w:style>
 </w:styles>
 </file>

</xml_diff>